<commit_message>
Updated rendering of output
</commit_message>
<xml_diff>
--- a/rendered_output/manuscript.docx
+++ b/rendered_output/manuscript.docx
@@ -250,31 +250,16 @@
         <w:pStyle w:val="FirstParagraph"/>
       </w:pPr>
       <w:r>
-        <w:t xml:space="preserve">We want to cite our important methods (</w:t>
-      </w:r>
-      <w:r>
-        <w:t xml:space="preserve">Friedman et al. (2010)</w:t>
-      </w:r>
-      <w:r>
-        <w:t xml:space="preserve">,</w:t>
-      </w:r>
-      <w:r>
-        <w:t xml:space="preserve"> </w:t>
-      </w:r>
-      <w:r>
-        <w:t xml:space="preserve">Simon et al. (2011)</w:t>
-      </w:r>
-      <w:r>
-        <w:t xml:space="preserve">,</w:t>
-      </w:r>
-      <w:r>
-        <w:t xml:space="preserve"> </w:t>
-      </w:r>
-      <w:r>
-        <w:t xml:space="preserve">Friedman et al. (2001)</w:t>
-      </w:r>
-      <w:r>
-        <w:t xml:space="preserve">).</w:t>
+        <w:t xml:space="preserve">We want to cite our important methods</w:t>
+      </w:r>
+      <w:r>
+        <w:t xml:space="preserve"> </w:t>
+      </w:r>
+      <w:r>
+        <w:t xml:space="preserve">(Friedman et al. 2001, 2010; Simon et al. 2011)</w:t>
+      </w:r>
+      <w:r>
+        <w:t xml:space="preserve">.</w:t>
       </w:r>
     </w:p>
     <w:p>
@@ -1067,7 +1052,7 @@
         <w:t xml:space="preserve"> </w:t>
       </w:r>
       <w:r>
-        <w:t xml:space="preserve">Euler's summation formula.</w:t>
+        <w:t xml:space="preserve">Euler’s summation formula.</w:t>
       </w:r>
       <w:r>
         <w:t xml:space="preserve"> </w:t>
@@ -1441,22 +1426,16 @@
         <w:pStyle w:val="FirstParagraph"/>
       </w:pPr>
       <w:r>
-        <w:t xml:space="preserve">We applied some cool tech to discover the following awesomeness (</w:t>
-      </w:r>
-      <w:r>
-        <w:t xml:space="preserve">LeCun et al. (2015)</w:t>
-      </w:r>
-      <w:r>
-        <w:t xml:space="preserve">,</w:t>
-      </w:r>
-      <w:r>
-        <w:t xml:space="preserve"> </w:t>
-      </w:r>
-      <w:r>
-        <w:t xml:space="preserve">Shendure et al. (2017)</w:t>
-      </w:r>
-      <w:r>
-        <w:t xml:space="preserve">).</w:t>
+        <w:t xml:space="preserve">We applied some cool tech to discover the following awesomeness</w:t>
+      </w:r>
+      <w:r>
+        <w:t xml:space="preserve"> </w:t>
+      </w:r>
+      <w:r>
+        <w:t xml:space="preserve">(LeCun et al. 2015)</w:t>
+      </w:r>
+      <w:r>
+        <w:t xml:space="preserve">.</w:t>
       </w:r>
     </w:p>
     <w:p>
@@ -1539,22 +1518,10 @@
         <w:t xml:space="preserve"> </w:t>
       </w:r>
       <w:r>
-        <w:t xml:space="preserve">(</w:t>
-      </w:r>
-      <w:r>
-        <w:t xml:space="preserve">R Core Team (2017)</w:t>
-      </w:r>
-      <w:r>
-        <w:t xml:space="preserve">,</w:t>
-      </w:r>
-      <w:r>
-        <w:t xml:space="preserve"> </w:t>
-      </w:r>
-      <w:r>
-        <w:t xml:space="preserve">Wickham (2014)</w:t>
-      </w:r>
-      <w:r>
-        <w:t xml:space="preserve">)!</w:t>
+        <w:t xml:space="preserve">(R Core Team 2017; Wickham 2014)</w:t>
+      </w:r>
+      <w:r>
+        <w:t xml:space="preserve">!</w:t>
       </w:r>
     </w:p>
     <w:p>
@@ -1621,14 +1588,6 @@
       </w:r>
       <w:r>
         <w:t xml:space="preserve">, Vienna, Austria: R Foundation for Statistical Computing.</w:t>
-      </w:r>
-    </w:p>
-    <w:p>
-      <w:pPr>
-        <w:pStyle w:val="BodyText"/>
-      </w:pPr>
-      <w:r>
-        <w:t xml:space="preserve">Shendure, J., Balasubramanian, S., Church, G. M., Gilbert, W., Rogers, J., Schloss, J. A., and Waterston, R. H. (2017), “DNA sequencing at 40: Past, present and future,” Nature Research, 550, 345–353.</w:t>
       </w:r>
     </w:p>
     <w:p>
@@ -1845,7 +1804,7 @@
     </w:lvl>
   </w:abstractNum>
   <w:abstractNum w:abstractNumId="990">
-    <w:nsid w:val="eec484a7"/>
+    <w:nsid w:val="1b1d80fc"/>
     <w:multiLevelType w:val="multilevel"/>
     <w:lvl w:ilvl="0">
       <w:numFmt w:val="bullet"/>

</xml_diff>